<commit_message>
Added extra reference to report
</commit_message>
<xml_diff>
--- a/Task B-6 Report.docx
+++ b/Task B-6 Report.docx
@@ -183,45 +183,30 @@
           <w:sz w:val="24"/>
           <w:szCs w:val="24"/>
         </w:rPr>
-        <w:t xml:space="preserve"> A big difference between ARIMA and the RNN models is that </w:t>
-      </w:r>
-      <w:r>
-        <w:rPr>
-          <w:rStyle w:val="SubtleReference"/>
-          <w:sz w:val="24"/>
-          <w:szCs w:val="24"/>
-        </w:rPr>
-        <w:t>they often need to be remade after each prediction.</w:t>
-      </w:r>
-      <w:r>
-        <w:rPr>
-          <w:rStyle w:val="SubtleReference"/>
-          <w:sz w:val="24"/>
-          <w:szCs w:val="24"/>
-        </w:rPr>
-        <w:t xml:space="preserve"> Other than this the whole process of getting test and training data then making the model and predicting (or forecasting) is very straightforward and similar to the RNN models.</w:t>
-      </w:r>
-    </w:p>
-    <w:p>
-      <w:pPr>
-        <w:rPr>
-          <w:rStyle w:val="SubtleReference"/>
-          <w:sz w:val="24"/>
-          <w:szCs w:val="24"/>
-        </w:rPr>
-      </w:pPr>
-    </w:p>
-    <w:p>
-      <w:pPr>
-        <w:rPr>
-          <w:rStyle w:val="SubtleReference"/>
-          <w:sz w:val="24"/>
-          <w:szCs w:val="24"/>
-        </w:rPr>
-      </w:pPr>
-      <w:r>
-        <w:rPr>
-          <w:rStyle w:val="SubtleReference"/>
+        <w:t xml:space="preserve"> A big difference between ARIMA and the RNN models is that they often need to be remade after each prediction. Other than this the whole process of getting test and training data then making the model and predicting (or forecasting) is very straightforward and similar to the RNN models.</w:t>
+      </w:r>
+    </w:p>
+    <w:p>
+      <w:pPr>
+        <w:rPr>
+          <w:rStyle w:val="SubtleReference"/>
+          <w:sz w:val="24"/>
+          <w:szCs w:val="24"/>
+        </w:rPr>
+      </w:pPr>
+    </w:p>
+    <w:p>
+      <w:pPr>
+        <w:rPr>
+          <w:rStyle w:val="SubtleReference"/>
+          <w:sz w:val="24"/>
+          <w:szCs w:val="24"/>
+        </w:rPr>
+      </w:pPr>
+      <w:r>
+        <w:rPr>
+          <w:rStyle w:val="SubtleReference"/>
+          <w:noProof/>
           <w:sz w:val="24"/>
           <w:szCs w:val="24"/>
         </w:rPr>
@@ -342,6 +327,7 @@
       <w:r>
         <w:rPr>
           <w:rStyle w:val="SubtleReference"/>
+          <w:noProof/>
           <w:sz w:val="24"/>
           <w:szCs w:val="24"/>
         </w:rPr>
@@ -403,6 +389,7 @@
       <w:r>
         <w:rPr>
           <w:rStyle w:val="SubtleReference"/>
+          <w:noProof/>
           <w:sz w:val="24"/>
           <w:szCs w:val="24"/>
         </w:rPr>
@@ -522,6 +509,7 @@
       <w:r>
         <w:rPr>
           <w:rStyle w:val="SubtleReference"/>
+          <w:noProof/>
           <w:sz w:val="24"/>
           <w:szCs w:val="24"/>
         </w:rPr>
@@ -625,72 +613,21 @@
           <w:sz w:val="24"/>
           <w:szCs w:val="24"/>
         </w:rPr>
-        <w:t xml:space="preserve">The new hyperparameters are ARIMA_HYPERPARAMETERS for the </w:t>
-      </w:r>
-      <w:proofErr w:type="spellStart"/>
-      <w:r>
-        <w:rPr>
-          <w:rStyle w:val="SubtleReference"/>
-          <w:sz w:val="24"/>
-          <w:szCs w:val="24"/>
-        </w:rPr>
-        <w:t>arima</w:t>
-      </w:r>
-      <w:proofErr w:type="spellEnd"/>
-      <w:r>
-        <w:rPr>
-          <w:rStyle w:val="SubtleReference"/>
-          <w:sz w:val="24"/>
-          <w:szCs w:val="24"/>
-        </w:rPr>
-        <w:t xml:space="preserve"> parameters and S</w:t>
-      </w:r>
-      <w:r>
-        <w:rPr>
-          <w:rStyle w:val="SubtleReference"/>
-          <w:sz w:val="24"/>
-          <w:szCs w:val="24"/>
-        </w:rPr>
-        <w:t>ARIMA_HYPERPARAMETERS</w:t>
-      </w:r>
-      <w:r>
-        <w:rPr>
-          <w:rStyle w:val="SubtleReference"/>
-          <w:sz w:val="24"/>
-          <w:szCs w:val="24"/>
-        </w:rPr>
-        <w:t xml:space="preserve"> for the seasonal </w:t>
-      </w:r>
-      <w:proofErr w:type="spellStart"/>
-      <w:r>
-        <w:rPr>
-          <w:rStyle w:val="SubtleReference"/>
-          <w:sz w:val="24"/>
-          <w:szCs w:val="24"/>
-        </w:rPr>
-        <w:t>arima</w:t>
-      </w:r>
-      <w:proofErr w:type="spellEnd"/>
-      <w:r>
-        <w:rPr>
-          <w:rStyle w:val="SubtleReference"/>
-          <w:sz w:val="24"/>
-          <w:szCs w:val="24"/>
-        </w:rPr>
-        <w:t xml:space="preserve"> parameters.</w:t>
-      </w:r>
-    </w:p>
-    <w:p>
-      <w:pPr>
-        <w:rPr>
-          <w:rStyle w:val="SubtleReference"/>
-          <w:sz w:val="24"/>
-          <w:szCs w:val="24"/>
-        </w:rPr>
-      </w:pPr>
-      <w:r>
-        <w:rPr>
-          <w:rStyle w:val="SubtleReference"/>
+        <w:t>The new hyperparameters are ARIMA_HYPERPARAMETERS for the arima parameters and SARIMA_HYPERPARAMETERS for the seasonal arima parameters.</w:t>
+      </w:r>
+    </w:p>
+    <w:p>
+      <w:pPr>
+        <w:rPr>
+          <w:rStyle w:val="SubtleReference"/>
+          <w:sz w:val="24"/>
+          <w:szCs w:val="24"/>
+        </w:rPr>
+      </w:pPr>
+      <w:r>
+        <w:rPr>
+          <w:rStyle w:val="SubtleReference"/>
+          <w:noProof/>
           <w:sz w:val="24"/>
           <w:szCs w:val="24"/>
         </w:rPr>
@@ -787,6 +724,7 @@
       <w:r>
         <w:rPr>
           <w:rStyle w:val="SubtleReference"/>
+          <w:noProof/>
           <w:sz w:val="24"/>
           <w:szCs w:val="24"/>
         </w:rPr>
@@ -838,6 +776,7 @@
       <w:r>
         <w:rPr>
           <w:rStyle w:val="SubtleReference"/>
+          <w:noProof/>
           <w:sz w:val="24"/>
           <w:szCs w:val="24"/>
         </w:rPr>
@@ -915,6 +854,7 @@
       <w:r>
         <w:rPr>
           <w:rStyle w:val="SubtleReference"/>
+          <w:noProof/>
           <w:sz w:val="24"/>
           <w:szCs w:val="24"/>
         </w:rPr>
@@ -966,6 +906,7 @@
       <w:r>
         <w:rPr>
           <w:rStyle w:val="SubtleReference"/>
+          <w:noProof/>
           <w:sz w:val="24"/>
           <w:szCs w:val="24"/>
         </w:rPr>
@@ -1030,28 +971,21 @@
           <w:sz w:val="24"/>
           <w:szCs w:val="24"/>
         </w:rPr>
-        <w:t xml:space="preserve">Hyperparameter </w:t>
-      </w:r>
-      <w:r>
-        <w:rPr>
-          <w:rStyle w:val="SubtleReference"/>
-          <w:sz w:val="24"/>
-          <w:szCs w:val="24"/>
-        </w:rPr>
-        <w:t>3</w:t>
-      </w:r>
-    </w:p>
-    <w:p>
-      <w:pPr>
-        <w:rPr>
-          <w:rStyle w:val="SubtleReference"/>
-          <w:sz w:val="24"/>
-          <w:szCs w:val="24"/>
-        </w:rPr>
-      </w:pPr>
-      <w:r>
-        <w:rPr>
-          <w:rStyle w:val="SubtleReference"/>
+        <w:t>Hyperparameter 3</w:t>
+      </w:r>
+    </w:p>
+    <w:p>
+      <w:pPr>
+        <w:rPr>
+          <w:rStyle w:val="SubtleReference"/>
+          <w:sz w:val="24"/>
+          <w:szCs w:val="24"/>
+        </w:rPr>
+      </w:pPr>
+      <w:r>
+        <w:rPr>
+          <w:rStyle w:val="SubtleReference"/>
+          <w:noProof/>
           <w:sz w:val="24"/>
           <w:szCs w:val="24"/>
         </w:rPr>
@@ -1103,6 +1037,7 @@
       <w:r>
         <w:rPr>
           <w:rStyle w:val="SubtleReference"/>
+          <w:noProof/>
           <w:sz w:val="24"/>
           <w:szCs w:val="24"/>
         </w:rPr>
@@ -1166,28 +1101,21 @@
           <w:sz w:val="24"/>
           <w:szCs w:val="24"/>
         </w:rPr>
-        <w:t xml:space="preserve">Hyperparameter </w:t>
-      </w:r>
-      <w:r>
-        <w:rPr>
-          <w:rStyle w:val="SubtleReference"/>
-          <w:sz w:val="24"/>
-          <w:szCs w:val="24"/>
-        </w:rPr>
-        <w:t>4</w:t>
-      </w:r>
-    </w:p>
-    <w:p>
-      <w:pPr>
-        <w:rPr>
-          <w:rStyle w:val="SubtleReference"/>
-          <w:sz w:val="24"/>
-          <w:szCs w:val="24"/>
-        </w:rPr>
-      </w:pPr>
-      <w:r>
-        <w:rPr>
-          <w:rStyle w:val="SubtleReference"/>
+        <w:t>Hyperparameter 4</w:t>
+      </w:r>
+    </w:p>
+    <w:p>
+      <w:pPr>
+        <w:rPr>
+          <w:rStyle w:val="SubtleReference"/>
+          <w:sz w:val="24"/>
+          <w:szCs w:val="24"/>
+        </w:rPr>
+      </w:pPr>
+      <w:r>
+        <w:rPr>
+          <w:rStyle w:val="SubtleReference"/>
+          <w:noProof/>
           <w:sz w:val="24"/>
           <w:szCs w:val="24"/>
         </w:rPr>
@@ -1239,6 +1167,7 @@
       <w:r>
         <w:rPr>
           <w:rStyle w:val="SubtleReference"/>
+          <w:noProof/>
           <w:sz w:val="24"/>
           <w:szCs w:val="24"/>
         </w:rPr>
@@ -1303,28 +1232,21 @@
           <w:sz w:val="24"/>
           <w:szCs w:val="24"/>
         </w:rPr>
-        <w:t xml:space="preserve">Hyperparameter </w:t>
-      </w:r>
-      <w:r>
-        <w:rPr>
-          <w:rStyle w:val="SubtleReference"/>
-          <w:sz w:val="24"/>
-          <w:szCs w:val="24"/>
-        </w:rPr>
-        <w:t>5</w:t>
-      </w:r>
-    </w:p>
-    <w:p>
-      <w:pPr>
-        <w:rPr>
-          <w:rStyle w:val="SubtleReference"/>
-          <w:sz w:val="24"/>
-          <w:szCs w:val="24"/>
-        </w:rPr>
-      </w:pPr>
-      <w:r>
-        <w:rPr>
-          <w:rStyle w:val="SubtleReference"/>
+        <w:t>Hyperparameter 5</w:t>
+      </w:r>
+    </w:p>
+    <w:p>
+      <w:pPr>
+        <w:rPr>
+          <w:rStyle w:val="SubtleReference"/>
+          <w:sz w:val="24"/>
+          <w:szCs w:val="24"/>
+        </w:rPr>
+      </w:pPr>
+      <w:r>
+        <w:rPr>
+          <w:rStyle w:val="SubtleReference"/>
+          <w:noProof/>
           <w:sz w:val="24"/>
           <w:szCs w:val="24"/>
         </w:rPr>
@@ -1376,6 +1298,7 @@
       <w:r>
         <w:rPr>
           <w:rStyle w:val="SubtleReference"/>
+          <w:noProof/>
           <w:sz w:val="24"/>
           <w:szCs w:val="24"/>
         </w:rPr>
@@ -1470,6 +1393,7 @@
       <w:r>
         <w:rPr>
           <w:rStyle w:val="SubtleReference"/>
+          <w:noProof/>
           <w:sz w:val="24"/>
           <w:szCs w:val="24"/>
         </w:rPr>
@@ -1521,6 +1445,7 @@
       <w:r>
         <w:rPr>
           <w:rStyle w:val="SubtleReference"/>
+          <w:noProof/>
           <w:sz w:val="24"/>
           <w:szCs w:val="24"/>
         </w:rPr>
@@ -1590,6 +1515,7 @@
       <w:r>
         <w:rPr>
           <w:rStyle w:val="SubtleReference"/>
+          <w:noProof/>
           <w:sz w:val="24"/>
           <w:szCs w:val="24"/>
         </w:rPr>
@@ -1814,7 +1740,6 @@
         </w:rPr>
         <w:t>, </w:t>
       </w:r>
-      <w:proofErr w:type="spellStart"/>
       <w:r>
         <w:rPr>
           <w:rFonts w:ascii="Open Sans" w:hAnsi="Open Sans" w:cs="Open Sans"/>
@@ -1825,7 +1750,6 @@
         </w:rPr>
         <w:t>relataly</w:t>
       </w:r>
-      <w:proofErr w:type="spellEnd"/>
       <w:r>
         <w:rPr>
           <w:rFonts w:ascii="Open Sans" w:hAnsi="Open Sans" w:cs="Open Sans"/>
@@ -1919,14 +1843,6 @@
       </w:pPr>
     </w:p>
     <w:p>
-      <w:pPr>
-        <w:rPr>
-          <w:rStyle w:val="SubtleReference"/>
-          <w:noProof/>
-          <w:sz w:val="24"/>
-          <w:szCs w:val="24"/>
-        </w:rPr>
-      </w:pPr>
       <w:r>
         <w:rPr>
           <w:rFonts w:ascii="Open Sans" w:hAnsi="Open Sans" w:cs="Open Sans"/>
@@ -1974,6 +1890,18 @@
           <w:rFonts w:ascii="Open Sans" w:hAnsi="Open Sans" w:cs="Open Sans"/>
           <w:b/>
           <w:bCs/>
+          <w:i/>
+          <w:iCs/>
+          <w:color w:val="343642"/>
+          <w:shd w:val="clear" w:color="auto" w:fill="FFFFFF"/>
+        </w:rPr>
+        <w:t xml:space="preserve"> </w:t>
+      </w:r>
+      <w:r>
+        <w:rPr>
+          <w:rFonts w:ascii="Open Sans" w:hAnsi="Open Sans" w:cs="Open Sans"/>
+          <w:b/>
+          <w:bCs/>
           <w:color w:val="343642"/>
           <w:shd w:val="clear" w:color="auto" w:fill="FFFFFF"/>
         </w:rPr>
@@ -2002,6 +1930,125 @@
       <w:r>
         <w:t xml:space="preserve"> </w:t>
       </w:r>
+    </w:p>
+    <w:p/>
+    <w:p>
+      <w:r>
+        <w:rPr>
+          <w:rFonts w:ascii="Open Sans" w:hAnsi="Open Sans" w:cs="Open Sans"/>
+          <w:b/>
+          <w:bCs/>
+          <w:color w:val="343642"/>
+          <w:shd w:val="clear" w:color="auto" w:fill="FFFFFF"/>
+        </w:rPr>
+        <w:t>Brownlee, J 202</w:t>
+      </w:r>
+      <w:r>
+        <w:rPr>
+          <w:rFonts w:ascii="Open Sans" w:hAnsi="Open Sans" w:cs="Open Sans"/>
+          <w:b/>
+          <w:bCs/>
+          <w:color w:val="343642"/>
+          <w:shd w:val="clear" w:color="auto" w:fill="FFFFFF"/>
+        </w:rPr>
+        <w:t>0</w:t>
+      </w:r>
+      <w:r>
+        <w:rPr>
+          <w:rFonts w:ascii="Open Sans" w:hAnsi="Open Sans" w:cs="Open Sans"/>
+          <w:b/>
+          <w:bCs/>
+          <w:color w:val="343642"/>
+          <w:shd w:val="clear" w:color="auto" w:fill="FFFFFF"/>
+        </w:rPr>
+        <w:t>, </w:t>
+      </w:r>
+      <w:r>
+        <w:rPr>
+          <w:rFonts w:ascii="Open Sans" w:hAnsi="Open Sans" w:cs="Open Sans"/>
+          <w:b/>
+          <w:bCs/>
+          <w:i/>
+          <w:iCs/>
+          <w:color w:val="343642"/>
+          <w:shd w:val="clear" w:color="auto" w:fill="FFFFFF"/>
+        </w:rPr>
+        <w:t>How to Develop an Ensemble of Deep Learning Models in Keras</w:t>
+      </w:r>
+      <w:r>
+        <w:rPr>
+          <w:rFonts w:ascii="Open Sans" w:hAnsi="Open Sans" w:cs="Open Sans"/>
+          <w:b/>
+          <w:bCs/>
+          <w:i/>
+          <w:iCs/>
+          <w:color w:val="343642"/>
+          <w:shd w:val="clear" w:color="auto" w:fill="FFFFFF"/>
+        </w:rPr>
+        <w:t>)</w:t>
+      </w:r>
+      <w:r>
+        <w:rPr>
+          <w:rFonts w:ascii="Open Sans" w:hAnsi="Open Sans" w:cs="Open Sans"/>
+          <w:b/>
+          <w:bCs/>
+          <w:i/>
+          <w:iCs/>
+          <w:color w:val="343642"/>
+          <w:shd w:val="clear" w:color="auto" w:fill="FFFFFF"/>
+        </w:rPr>
+        <w:t xml:space="preserve"> </w:t>
+      </w:r>
+      <w:r>
+        <w:rPr>
+          <w:rFonts w:ascii="Open Sans" w:hAnsi="Open Sans" w:cs="Open Sans"/>
+          <w:b/>
+          <w:bCs/>
+          <w:color w:val="343642"/>
+          <w:shd w:val="clear" w:color="auto" w:fill="FFFFFF"/>
+        </w:rPr>
+        <w:t xml:space="preserve">4/10/2023, </w:t>
+      </w:r>
+      <w:r>
+        <w:rPr>
+          <w:rFonts w:ascii="Open Sans" w:hAnsi="Open Sans" w:cs="Open Sans"/>
+          <w:b/>
+          <w:bCs/>
+          <w:color w:val="343642"/>
+          <w:shd w:val="clear" w:color="auto" w:fill="FFFFFF"/>
+        </w:rPr>
+        <w:t>&lt;</w:t>
+      </w:r>
+      <w:r>
+        <w:rPr>
+          <w:rFonts w:ascii="Open Sans" w:hAnsi="Open Sans" w:cs="Open Sans"/>
+          <w:b/>
+          <w:bCs/>
+          <w:color w:val="343642"/>
+          <w:shd w:val="clear" w:color="auto" w:fill="FFFFFF"/>
+        </w:rPr>
+        <w:t>https://machinelearningmastery.com/model-averaging-ensemble-for-deep-learning-neural-networks/</w:t>
+      </w:r>
+      <w:r>
+        <w:rPr>
+          <w:rFonts w:ascii="Open Sans" w:hAnsi="Open Sans" w:cs="Open Sans"/>
+          <w:b/>
+          <w:bCs/>
+          <w:color w:val="343642"/>
+          <w:shd w:val="clear" w:color="auto" w:fill="FFFFFF"/>
+        </w:rPr>
+        <w:t>&gt;</w:t>
+      </w:r>
+    </w:p>
+    <w:p>
+      <w:pPr>
+        <w:rPr>
+          <w:rStyle w:val="SubtleReference"/>
+          <w:noProof/>
+          <w:sz w:val="24"/>
+          <w:szCs w:val="24"/>
+        </w:rPr>
+      </w:pPr>
     </w:p>
     <w:p>
       <w:pPr>

</xml_diff>